<commit_message>
note docs : API : http://localhost:8001/swagger/ Docs:  http://localhost:8001/redoc/ role slug = admin/staff/customer/null
</commit_message>
<xml_diff>
--- a/NguyenTuanDung_BN_Interview_Round_2.docx
+++ b/NguyenTuanDung_BN_Interview_Round_2.docx
@@ -211,15 +211,7 @@
       </w:r>
       <w:proofErr w:type="spellEnd"/>
       <w:r>
-        <w:t xml:space="preserve"> a1, a2, </w:t>
-      </w:r>
-      <w:proofErr w:type="gramStart"/>
-      <w:r>
-        <w:t>. . . ,</w:t>
-      </w:r>
-      <w:proofErr w:type="gramEnd"/>
-      <w:r>
-        <w:t xml:space="preserve"> </w:t>
+        <w:t xml:space="preserve"> a1, a2, . . . , </w:t>
       </w:r>
       <w:proofErr w:type="spellStart"/>
       <w:r>
@@ -906,176 +898,166 @@
         <w:t xml:space="preserve"> = </w:t>
       </w:r>
       <w:proofErr w:type="spellStart"/>
-      <w:proofErr w:type="gramStart"/>
       <w:r>
         <w:t>arr</w:t>
       </w:r>
       <w:proofErr w:type="spellEnd"/>
       <w:r>
+        <w:t>[0]</w:t>
+      </w:r>
+    </w:p>
+    <w:p>
+      <w:pPr>
+        <w:ind w:firstLine="720"/>
+      </w:pPr>
+      <w:proofErr w:type="spellStart"/>
+      <w:r>
+        <w:t>max_global</w:t>
+      </w:r>
+      <w:proofErr w:type="spellEnd"/>
+      <w:r>
+        <w:t xml:space="preserve"> = </w:t>
+      </w:r>
+      <w:proofErr w:type="spellStart"/>
+      <w:r>
+        <w:t>arr</w:t>
+      </w:r>
+      <w:proofErr w:type="spellEnd"/>
+      <w:r>
+        <w:t>[0]</w:t>
+      </w:r>
+    </w:p>
+    <w:p>
+      <w:r>
+        <w:t xml:space="preserve">for </w:t>
+      </w:r>
+      <w:proofErr w:type="spellStart"/>
+      <w:r>
+        <w:t>i</w:t>
+      </w:r>
+      <w:proofErr w:type="spellEnd"/>
+      <w:r>
+        <w:t xml:space="preserve"> = 1 </w:t>
+      </w:r>
+      <w:proofErr w:type="spellStart"/>
+      <w:r>
+        <w:t>đến</w:t>
+      </w:r>
+      <w:proofErr w:type="spellEnd"/>
+      <w:r>
+        <w:t xml:space="preserve"> N-1:</w:t>
+      </w:r>
+    </w:p>
+    <w:p>
+      <w:pPr>
+        <w:ind w:firstLine="720"/>
+      </w:pPr>
+      <w:proofErr w:type="spellStart"/>
+      <w:r>
+        <w:t>max_current</w:t>
+      </w:r>
+      <w:proofErr w:type="spellEnd"/>
+      <w:r>
+        <w:t xml:space="preserve"> = max(</w:t>
+      </w:r>
+      <w:proofErr w:type="spellStart"/>
+      <w:r>
+        <w:t>arr</w:t>
+      </w:r>
+      <w:proofErr w:type="spellEnd"/>
+      <w:r>
         <w:t>[</w:t>
       </w:r>
-      <w:proofErr w:type="gramEnd"/>
-      <w:r>
-        <w:t>0]</w:t>
+      <w:proofErr w:type="spellStart"/>
+      <w:r>
+        <w:t>i</w:t>
+      </w:r>
+      <w:proofErr w:type="spellEnd"/>
+      <w:r>
+        <w:t xml:space="preserve">], </w:t>
+      </w:r>
+      <w:proofErr w:type="spellStart"/>
+      <w:r>
+        <w:t>max_current</w:t>
+      </w:r>
+      <w:proofErr w:type="spellEnd"/>
+      <w:r>
+        <w:t xml:space="preserve"> + </w:t>
+      </w:r>
+      <w:proofErr w:type="spellStart"/>
+      <w:r>
+        <w:t>arr</w:t>
+      </w:r>
+      <w:proofErr w:type="spellEnd"/>
+      <w:r>
+        <w:t>[</w:t>
+      </w:r>
+      <w:proofErr w:type="spellStart"/>
+      <w:r>
+        <w:t>i</w:t>
+      </w:r>
+      <w:proofErr w:type="spellEnd"/>
+      <w:r>
+        <w:t>])</w:t>
       </w:r>
     </w:p>
     <w:p>
       <w:pPr>
         <w:ind w:firstLine="720"/>
       </w:pPr>
+      <w:r>
+        <w:t xml:space="preserve">if </w:t>
+      </w:r>
+      <w:proofErr w:type="spellStart"/>
+      <w:r>
+        <w:t>max_current</w:t>
+      </w:r>
+      <w:proofErr w:type="spellEnd"/>
+      <w:r>
+        <w:t xml:space="preserve"> &gt; </w:t>
+      </w:r>
       <w:proofErr w:type="spellStart"/>
       <w:r>
         <w:t>max_global</w:t>
       </w:r>
       <w:proofErr w:type="spellEnd"/>
       <w:r>
+        <w:t>:</w:t>
+      </w:r>
+    </w:p>
+    <w:p>
+      <w:pPr>
+        <w:ind w:left="720" w:firstLine="720"/>
+      </w:pPr>
+      <w:proofErr w:type="spellStart"/>
+      <w:r>
+        <w:t>max_global</w:t>
+      </w:r>
+      <w:proofErr w:type="spellEnd"/>
+      <w:r>
         <w:t xml:space="preserve"> = </w:t>
       </w:r>
       <w:proofErr w:type="spellStart"/>
-      <w:proofErr w:type="gramStart"/>
-      <w:r>
-        <w:t>arr</w:t>
-      </w:r>
-      <w:proofErr w:type="spellEnd"/>
-      <w:r>
-        <w:t>[</w:t>
-      </w:r>
-      <w:proofErr w:type="gramEnd"/>
-      <w:r>
-        <w:t>0]</w:t>
-      </w:r>
-    </w:p>
-    <w:p>
-      <w:r>
-        <w:t xml:space="preserve">for </w:t>
-      </w:r>
-      <w:proofErr w:type="spellStart"/>
-      <w:r>
-        <w:t>i</w:t>
-      </w:r>
-      <w:proofErr w:type="spellEnd"/>
-      <w:r>
-        <w:t xml:space="preserve"> = 1 </w:t>
-      </w:r>
-      <w:proofErr w:type="spellStart"/>
-      <w:r>
-        <w:t>đến</w:t>
-      </w:r>
-      <w:proofErr w:type="spellEnd"/>
-      <w:r>
-        <w:t xml:space="preserve"> N-1:</w:t>
-      </w:r>
-    </w:p>
-    <w:p>
-      <w:pPr>
-        <w:ind w:firstLine="720"/>
-      </w:pPr>
-      <w:proofErr w:type="spellStart"/>
       <w:r>
         <w:t>max_current</w:t>
       </w:r>
       <w:proofErr w:type="spellEnd"/>
-      <w:r>
-        <w:t xml:space="preserve"> = max(</w:t>
-      </w:r>
-      <w:proofErr w:type="spellStart"/>
-      <w:r>
-        <w:t>arr</w:t>
-      </w:r>
-      <w:proofErr w:type="spellEnd"/>
-      <w:r>
-        <w:t>[</w:t>
-      </w:r>
-      <w:proofErr w:type="spellStart"/>
-      <w:r>
-        <w:t>i</w:t>
-      </w:r>
-      <w:proofErr w:type="spellEnd"/>
-      <w:r>
-        <w:t xml:space="preserve">], </w:t>
-      </w:r>
-      <w:proofErr w:type="spellStart"/>
-      <w:r>
-        <w:t>max_current</w:t>
-      </w:r>
-      <w:proofErr w:type="spellEnd"/>
-      <w:r>
-        <w:t xml:space="preserve"> + </w:t>
-      </w:r>
-      <w:proofErr w:type="spellStart"/>
-      <w:r>
-        <w:t>arr</w:t>
-      </w:r>
-      <w:proofErr w:type="spellEnd"/>
-      <w:r>
-        <w:t>[</w:t>
-      </w:r>
-      <w:proofErr w:type="spellStart"/>
-      <w:r>
-        <w:t>i</w:t>
-      </w:r>
-      <w:proofErr w:type="spellEnd"/>
-      <w:r>
-        <w:t>])</w:t>
-      </w:r>
-    </w:p>
-    <w:p>
-      <w:pPr>
-        <w:ind w:firstLine="720"/>
-      </w:pPr>
-      <w:r>
-        <w:t xml:space="preserve">if </w:t>
-      </w:r>
-      <w:proofErr w:type="spellStart"/>
-      <w:r>
-        <w:t>max_current</w:t>
-      </w:r>
-      <w:proofErr w:type="spellEnd"/>
-      <w:r>
-        <w:t xml:space="preserve"> &gt; </w:t>
+    </w:p>
+    <w:p>
+      <w:r>
+        <w:t xml:space="preserve">return </w:t>
       </w:r>
       <w:proofErr w:type="spellStart"/>
       <w:r>
         <w:t>max_global</w:t>
       </w:r>
       <w:proofErr w:type="spellEnd"/>
-      <w:r>
-        <w:t>:</w:t>
-      </w:r>
-    </w:p>
-    <w:p>
-      <w:pPr>
-        <w:ind w:left="720" w:firstLine="720"/>
-      </w:pPr>
-      <w:proofErr w:type="spellStart"/>
-      <w:r>
-        <w:t>max_global</w:t>
-      </w:r>
-      <w:proofErr w:type="spellEnd"/>
-      <w:r>
-        <w:t xml:space="preserve"> = </w:t>
-      </w:r>
-      <w:proofErr w:type="spellStart"/>
-      <w:r>
-        <w:t>max_current</w:t>
-      </w:r>
-      <w:proofErr w:type="spellEnd"/>
-    </w:p>
-    <w:p>
-      <w:r>
-        <w:t xml:space="preserve">return </w:t>
-      </w:r>
-      <w:proofErr w:type="spellStart"/>
-      <w:r>
-        <w:t>max_global</w:t>
-      </w:r>
-      <w:proofErr w:type="spellEnd"/>
     </w:p>
     <w:p/>
     <w:p>
       <w:r>
         <w:pict w14:anchorId="3F846504">
-          <v:rect id="_x0000_i1027" style="width:0;height:1.5pt" o:hralign="center" o:hrstd="t" o:hr="t" fillcolor="#a0a0a0" stroked="f"/>
+          <v:rect id="_x0000_i1026" style="width:0;height:1.5pt" o:hralign="center" o:hrstd="t" o:hr="t" fillcolor="#a0a0a0" stroked="f"/>
         </w:pict>
       </w:r>
     </w:p>
@@ -1152,7 +1134,6 @@
         <w:t xml:space="preserve"> </w:t>
       </w:r>
       <w:proofErr w:type="spellStart"/>
-      <w:proofErr w:type="gramStart"/>
       <w:r>
         <w:rPr>
           <w:b/>
@@ -1168,7 +1149,6 @@
         </w:rPr>
         <w:t xml:space="preserve"> :</w:t>
       </w:r>
-      <w:proofErr w:type="gramEnd"/>
     </w:p>
     <w:p>
       <w:pPr>
@@ -1234,17 +1214,12 @@
         <w:t xml:space="preserve"> = </w:t>
       </w:r>
       <w:proofErr w:type="spellStart"/>
-      <w:proofErr w:type="gramStart"/>
       <w:r>
         <w:t>arr</w:t>
       </w:r>
       <w:proofErr w:type="spellEnd"/>
       <w:r>
-        <w:t>[</w:t>
-      </w:r>
-      <w:proofErr w:type="gramEnd"/>
-      <w:r>
-        <w:t>0]</w:t>
+        <w:t>[0]</w:t>
       </w:r>
     </w:p>
     <w:p>
@@ -1261,17 +1236,12 @@
         <w:t xml:space="preserve"> = </w:t>
       </w:r>
       <w:proofErr w:type="spellStart"/>
-      <w:proofErr w:type="gramStart"/>
       <w:r>
         <w:t>arr</w:t>
       </w:r>
       <w:proofErr w:type="spellEnd"/>
       <w:r>
-        <w:t>[</w:t>
-      </w:r>
-      <w:proofErr w:type="gramEnd"/>
-      <w:r>
-        <w:t>0]</w:t>
+        <w:t>[0]</w:t>
       </w:r>
     </w:p>
     <w:p>
@@ -1282,13 +1252,8 @@
           <w:numId w:val="4"/>
         </w:numPr>
       </w:pPr>
-      <w:proofErr w:type="gramStart"/>
-      <w:r>
-        <w:t>O(</w:t>
-      </w:r>
-      <w:proofErr w:type="gramEnd"/>
-      <w:r>
-        <w:t xml:space="preserve">1) </w:t>
+      <w:r>
+        <w:t xml:space="preserve">O(1) </w:t>
       </w:r>
     </w:p>
     <w:p>
@@ -1308,7 +1273,6 @@
         <w:t xml:space="preserve"> </w:t>
       </w:r>
       <w:proofErr w:type="spellStart"/>
-      <w:proofErr w:type="gramStart"/>
       <w:r>
         <w:t>lặp</w:t>
       </w:r>
@@ -1316,7 +1280,6 @@
       <w:r>
         <w:t xml:space="preserve"> :</w:t>
       </w:r>
-      <w:proofErr w:type="gramEnd"/>
     </w:p>
     <w:p>
       <w:pPr>
@@ -1332,15 +1295,7 @@
       </w:r>
       <w:proofErr w:type="spellEnd"/>
       <w:r>
-        <w:t xml:space="preserve"> in </w:t>
-      </w:r>
-      <w:proofErr w:type="gramStart"/>
-      <w:r>
-        <w:t>range(</w:t>
-      </w:r>
-      <w:proofErr w:type="gramEnd"/>
-      <w:r>
-        <w:t xml:space="preserve">1, </w:t>
+        <w:t xml:space="preserve"> in range(1, </w:t>
       </w:r>
       <w:proofErr w:type="spellStart"/>
       <w:r>
@@ -1503,18 +1458,10 @@
       </w:r>
       <w:proofErr w:type="spellEnd"/>
       <w:r>
-        <w:t xml:space="preserve"> </w:t>
-      </w:r>
-      <w:proofErr w:type="gramStart"/>
-      <w:r>
-        <w:t>có</w:t>
-      </w:r>
-      <w:r>
-        <w:t xml:space="preserve">  N</w:t>
-      </w:r>
-      <w:proofErr w:type="gramEnd"/>
-      <w:r>
-        <w:t xml:space="preserve">-1 </w:t>
+        <w:t xml:space="preserve"> có</w:t>
+      </w:r>
+      <w:r>
+        <w:t xml:space="preserve">  N-1 </w:t>
       </w:r>
       <w:proofErr w:type="spellStart"/>
       <w:r>
@@ -1552,13 +1499,8 @@
       </w:r>
       <w:proofErr w:type="spellEnd"/>
       <w:r>
-        <w:t xml:space="preserve"> </w:t>
-      </w:r>
-      <w:proofErr w:type="gramStart"/>
-      <w:r>
-        <w:t>có :</w:t>
-      </w:r>
-      <w:proofErr w:type="gramEnd"/>
+        <w:t xml:space="preserve"> có :</w:t>
+      </w:r>
     </w:p>
     <w:p>
       <w:pPr>
@@ -1613,24 +1555,11 @@
         <w:t>i</w:t>
       </w:r>
       <w:proofErr w:type="spellEnd"/>
-      <w:proofErr w:type="gramStart"/>
       <w:r>
         <w:t xml:space="preserve">] </w:t>
       </w:r>
       <w:r>
-        <w:t xml:space="preserve"> -</w:t>
-      </w:r>
-      <w:proofErr w:type="gramEnd"/>
-      <w:r>
-        <w:t xml:space="preserve">&gt; </w:t>
-      </w:r>
-      <w:proofErr w:type="gramStart"/>
-      <w:r>
-        <w:t>O(</w:t>
-      </w:r>
-      <w:proofErr w:type="gramEnd"/>
-      <w:r>
-        <w:t>1)</w:t>
+        <w:t xml:space="preserve"> -&gt; O(1)</w:t>
       </w:r>
     </w:p>
     <w:p>
@@ -1655,18 +1584,9 @@
       </w:r>
       <w:proofErr w:type="spellEnd"/>
       <w:r>
-        <w:t xml:space="preserve"> </w:t>
-      </w:r>
-      <w:proofErr w:type="gramStart"/>
-      <w:r>
-        <w:t>max(</w:t>
-      </w:r>
-      <w:proofErr w:type="gramEnd"/>
-      <w:r>
-        <w:t xml:space="preserve">) so </w:t>
-      </w:r>
-      <w:proofErr w:type="spellStart"/>
-      <w:proofErr w:type="gramStart"/>
+        <w:t xml:space="preserve"> max() so </w:t>
+      </w:r>
+      <w:proofErr w:type="spellStart"/>
       <w:r>
         <w:t>sánh</w:t>
       </w:r>
@@ -1675,19 +1595,7 @@
         <w:t xml:space="preserve"> </w:t>
       </w:r>
       <w:r>
-        <w:t xml:space="preserve"> -</w:t>
-      </w:r>
-      <w:proofErr w:type="gramEnd"/>
-      <w:r>
-        <w:t xml:space="preserve">&gt; </w:t>
-      </w:r>
-      <w:proofErr w:type="gramStart"/>
-      <w:r>
-        <w:t>O(</w:t>
-      </w:r>
-      <w:proofErr w:type="gramEnd"/>
-      <w:r>
-        <w:t>1)</w:t>
+        <w:t xml:space="preserve"> -&gt; O(1)</w:t>
       </w:r>
     </w:p>
     <w:p>
@@ -1736,15 +1644,7 @@
       </w:r>
       <w:proofErr w:type="spellEnd"/>
       <w:r>
-        <w:t xml:space="preserve"> -&gt; </w:t>
-      </w:r>
-      <w:proofErr w:type="gramStart"/>
-      <w:r>
-        <w:t>O(</w:t>
-      </w:r>
-      <w:proofErr w:type="gramEnd"/>
-      <w:r>
-        <w:t>1)</w:t>
+        <w:t xml:space="preserve"> -&gt; O(1)</w:t>
       </w:r>
     </w:p>
     <w:p>
@@ -1777,15 +1677,7 @@
       </w:r>
       <w:proofErr w:type="spellEnd"/>
       <w:r>
-        <w:t xml:space="preserve"> -&gt; </w:t>
-      </w:r>
-      <w:proofErr w:type="gramStart"/>
-      <w:r>
-        <w:t>O(</w:t>
-      </w:r>
-      <w:proofErr w:type="gramEnd"/>
-      <w:r>
-        <w:t>1)</w:t>
+        <w:t xml:space="preserve"> -&gt; O(1)</w:t>
       </w:r>
     </w:p>
     <w:p>
@@ -1874,15 +1766,7 @@
       </w:r>
       <w:proofErr w:type="spellEnd"/>
       <w:r>
-        <w:t xml:space="preserve"> -&gt; </w:t>
-      </w:r>
-      <w:proofErr w:type="gramStart"/>
-      <w:r>
-        <w:t>O(</w:t>
-      </w:r>
-      <w:proofErr w:type="gramEnd"/>
-      <w:r>
-        <w:t>1)</w:t>
+        <w:t xml:space="preserve"> -&gt; O(1)</w:t>
       </w:r>
     </w:p>
     <w:p>
@@ -1915,15 +1799,7 @@
       </w:r>
       <w:proofErr w:type="spellEnd"/>
       <w:r>
-        <w:t xml:space="preserve"> = (N-1) * </w:t>
-      </w:r>
-      <w:proofErr w:type="gramStart"/>
-      <w:r>
-        <w:t>O(</w:t>
-      </w:r>
-      <w:proofErr w:type="gramEnd"/>
-      <w:r>
-        <w:t>1) = O(N)</w:t>
+        <w:t xml:space="preserve"> = (N-1) * O(1) = O(N)</w:t>
       </w:r>
     </w:p>
     <w:p>
@@ -1959,13 +1835,8 @@
           <w:numId w:val="4"/>
         </w:numPr>
       </w:pPr>
-      <w:proofErr w:type="gramStart"/>
-      <w:r>
-        <w:t>O(</w:t>
-      </w:r>
-      <w:proofErr w:type="gramEnd"/>
-      <w:r>
-        <w:t>1)</w:t>
+      <w:r>
+        <w:t>O(1)</w:t>
       </w:r>
     </w:p>
     <w:p>
@@ -2095,23 +1966,7 @@
       </w:r>
       <w:proofErr w:type="spellEnd"/>
       <w:r>
-        <w:t xml:space="preserve"> + Output = </w:t>
-      </w:r>
-      <w:proofErr w:type="gramStart"/>
-      <w:r>
-        <w:t>O(</w:t>
-      </w:r>
-      <w:proofErr w:type="gramEnd"/>
-      <w:r>
-        <w:t xml:space="preserve">1) + O(N) + </w:t>
-      </w:r>
-      <w:proofErr w:type="gramStart"/>
-      <w:r>
-        <w:t>O(</w:t>
-      </w:r>
-      <w:proofErr w:type="gramEnd"/>
-      <w:r>
-        <w:t>1) = O(N)</w:t>
+        <w:t xml:space="preserve"> + Output = O(1) + O(N) + O(1) = O(N)</w:t>
       </w:r>
     </w:p>
     <w:p>
@@ -2155,25 +2010,12 @@
         <w:t xml:space="preserve"> </w:t>
       </w:r>
       <w:proofErr w:type="spellStart"/>
-      <w:proofErr w:type="gramStart"/>
       <w:r>
         <w:t>gian</w:t>
       </w:r>
       <w:proofErr w:type="spellEnd"/>
       <w:r>
-        <w:t xml:space="preserve"> :</w:t>
-      </w:r>
-      <w:proofErr w:type="gramEnd"/>
-      <w:r>
-        <w:t xml:space="preserve"> </w:t>
-      </w:r>
-      <w:proofErr w:type="gramStart"/>
-      <w:r>
-        <w:t>O(</w:t>
-      </w:r>
-      <w:proofErr w:type="gramEnd"/>
-      <w:r>
-        <w:t>1)</w:t>
+        <w:t xml:space="preserve"> : O(1)</w:t>
       </w:r>
     </w:p>
     <w:p/>
@@ -2186,7 +2028,7 @@
     <w:p>
       <w:r>
         <w:pict w14:anchorId="714CF99C">
-          <v:rect id="_x0000_i1029" style="width:0;height:1.5pt" o:hralign="center" o:hrstd="t" o:hr="t" fillcolor="#a0a0a0" stroked="f"/>
+          <v:rect id="_x0000_i1027" style="width:0;height:1.5pt" o:hralign="center" o:hrstd="t" o:hr="t" fillcolor="#a0a0a0" stroked="f"/>
         </w:pict>
       </w:r>
     </w:p>
@@ -2214,7 +2056,6 @@
         <w:t xml:space="preserve"> </w:t>
       </w:r>
       <w:proofErr w:type="spellStart"/>
-      <w:proofErr w:type="gramStart"/>
       <w:r>
         <w:rPr>
           <w:b/>
@@ -2228,15 +2069,7 @@
           <w:b/>
           <w:bCs/>
         </w:rPr>
-        <w:t xml:space="preserve"> :</w:t>
-      </w:r>
-      <w:proofErr w:type="gramEnd"/>
-      <w:r>
-        <w:rPr>
-          <w:b/>
-          <w:bCs/>
-        </w:rPr>
-        <w:t xml:space="preserve"> </w:t>
+        <w:t xml:space="preserve"> : </w:t>
       </w:r>
     </w:p>
     <w:p>
@@ -2556,7 +2389,7 @@
     <w:p>
       <w:r>
         <w:pict w14:anchorId="1F4C35B5">
-          <v:rect id="_x0000_i1030" style="width:0;height:1.5pt" o:hralign="center" o:hrstd="t" o:hr="t" fillcolor="#a0a0a0" stroked="f"/>
+          <v:rect id="_x0000_i1028" style="width:0;height:1.5pt" o:hralign="center" o:hrstd="t" o:hr="t" fillcolor="#a0a0a0" stroked="f"/>
         </w:pict>
       </w:r>
     </w:p>
@@ -2581,73 +2414,82 @@
           <w:b/>
           <w:bCs/>
         </w:rPr>
-        <w:t xml:space="preserve"> </w:t>
-      </w:r>
+        <w:t xml:space="preserve"> 2 : </w:t>
+      </w:r>
+    </w:p>
+    <w:p>
+      <w:pPr>
+        <w:rPr>
+          <w:b/>
+          <w:bCs/>
+        </w:rPr>
+      </w:pPr>
+      <w:r>
+        <w:rPr>
+          <w:b/>
+          <w:bCs/>
+        </w:rPr>
+        <w:t xml:space="preserve">Link </w:t>
+      </w:r>
+      <w:proofErr w:type="spellStart"/>
+      <w:r>
+        <w:rPr>
+          <w:b/>
+          <w:bCs/>
+        </w:rPr>
+        <w:t>github</w:t>
+      </w:r>
+      <w:proofErr w:type="spellEnd"/>
+      <w:r>
+        <w:rPr>
+          <w:b/>
+          <w:bCs/>
+        </w:rPr>
+        <w:t xml:space="preserve"> : </w:t>
+      </w:r>
+    </w:p>
+    <w:p>
+      <w:hyperlink r:id="rId5" w:history="1">
+        <w:r>
+          <w:rPr>
+            <w:rStyle w:val="Hyperlink"/>
+          </w:rPr>
+          <w:t>https://github.com/dungnt2508/bn_interview_round_2</w:t>
+        </w:r>
+      </w:hyperlink>
+    </w:p>
+    <w:p>
       <w:proofErr w:type="gramStart"/>
       <w:r>
-        <w:rPr>
-          <w:b/>
-          <w:bCs/>
-        </w:rPr>
-        <w:t>2 :</w:t>
+        <w:t>API :</w:t>
       </w:r>
       <w:proofErr w:type="gramEnd"/>
       <w:r>
-        <w:rPr>
-          <w:b/>
-          <w:bCs/>
-        </w:rPr>
-        <w:t xml:space="preserve"> </w:t>
-      </w:r>
-    </w:p>
-    <w:p>
-      <w:pPr>
-        <w:rPr>
-          <w:b/>
-          <w:bCs/>
-        </w:rPr>
-      </w:pPr>
-      <w:r>
-        <w:rPr>
-          <w:b/>
-          <w:bCs/>
-        </w:rPr>
-        <w:t xml:space="preserve">Link </w:t>
-      </w:r>
-      <w:proofErr w:type="spellStart"/>
-      <w:proofErr w:type="gramStart"/>
-      <w:r>
-        <w:rPr>
-          <w:b/>
-          <w:bCs/>
-        </w:rPr>
-        <w:t>github</w:t>
-      </w:r>
-      <w:proofErr w:type="spellEnd"/>
-      <w:r>
-        <w:rPr>
-          <w:b/>
-          <w:bCs/>
-        </w:rPr>
-        <w:t xml:space="preserve"> :</w:t>
-      </w:r>
-      <w:proofErr w:type="gramEnd"/>
-      <w:r>
-        <w:rPr>
-          <w:b/>
-          <w:bCs/>
-        </w:rPr>
-        <w:t xml:space="preserve"> </w:t>
-      </w:r>
-    </w:p>
-    <w:p>
-      <w:r>
-        <w:t>https://github.com/dungnt2508/bn_interview_round_2</w:t>
-      </w:r>
-      <w:r>
-        <w:t>T</w:t>
-      </w:r>
-    </w:p>
+        <w:t xml:space="preserve"> </w:t>
+      </w:r>
+      <w:hyperlink r:id="rId6" w:history="1">
+        <w:r>
+          <w:rPr>
+            <w:rStyle w:val="Hyperlink"/>
+          </w:rPr>
+          <w:t>http://localhost:8001/swagger/</w:t>
+        </w:r>
+      </w:hyperlink>
+    </w:p>
+    <w:p>
+      <w:r>
+        <w:t xml:space="preserve">Docs:  </w:t>
+      </w:r>
+      <w:hyperlink r:id="rId7" w:history="1">
+        <w:r>
+          <w:rPr>
+            <w:rStyle w:val="Hyperlink"/>
+          </w:rPr>
+          <w:t>http://localhost:8001/redoc/</w:t>
+        </w:r>
+      </w:hyperlink>
+    </w:p>
+    <w:p/>
     <w:sectPr>
       <w:pgSz w:w="12240" w:h="15840"/>
       <w:pgMar w:top="1985" w:right="1701" w:bottom="1701" w:left="1701" w:header="720" w:footer="720" w:gutter="0"/>
@@ -3683,6 +3525,7 @@
   <w:style w:type="character" w:default="1" w:styleId="DefaultParagraphFont">
     <w:name w:val="Default Paragraph Font"/>
     <w:uiPriority w:val="1"/>
+    <w:semiHidden/>
     <w:unhideWhenUsed/>
   </w:style>
   <w:style w:type="table" w:default="1" w:styleId="TableNormal">
@@ -3994,6 +3837,29 @@
       <w:smallCaps/>
       <w:color w:val="0F4761" w:themeColor="accent1" w:themeShade="BF"/>
       <w:spacing w:val="5"/>
+    </w:rPr>
+  </w:style>
+  <w:style w:type="character" w:styleId="Hyperlink">
+    <w:name w:val="Hyperlink"/>
+    <w:basedOn w:val="DefaultParagraphFont"/>
+    <w:uiPriority w:val="99"/>
+    <w:unhideWhenUsed/>
+    <w:rsid w:val="00AE06A6"/>
+    <w:rPr>
+      <w:color w:val="467886" w:themeColor="hyperlink"/>
+      <w:u w:val="single"/>
+    </w:rPr>
+  </w:style>
+  <w:style w:type="character" w:styleId="UnresolvedMention">
+    <w:name w:val="Unresolved Mention"/>
+    <w:basedOn w:val="DefaultParagraphFont"/>
+    <w:uiPriority w:val="99"/>
+    <w:semiHidden/>
+    <w:unhideWhenUsed/>
+    <w:rsid w:val="00AE06A6"/>
+    <w:rPr>
+      <w:color w:val="605E5C"/>
+      <w:shd w:val="clear" w:color="auto" w:fill="E1DFDD"/>
     </w:rPr>
   </w:style>
 </w:styles>

</xml_diff>